<commit_message>
updated resume and some minor wording tweaks
</commit_message>
<xml_diff>
--- a/img/Maddie-Farrell-Resume-2018.docx
+++ b/img/Maddie-Farrell-Resume-2018.docx
@@ -25,15 +25,15 @@
         <mc:AlternateContent>
           <mc:Choice Requires="wps">
             <w:drawing>
-              <wp:anchor distT="0" distB="0" distL="114300" distR="114300" simplePos="0" relativeHeight="251660288" behindDoc="0" locked="0" layoutInCell="1" allowOverlap="1" wp14:anchorId="668FB2DB" wp14:editId="0218CC79">
+              <wp:anchor distT="0" distB="0" distL="114300" distR="114300" simplePos="0" relativeHeight="251660288" behindDoc="0" locked="0" layoutInCell="1" allowOverlap="1" wp14:anchorId="668FB2DB" wp14:editId="52DC4F6C">
                 <wp:simplePos x="0" y="0"/>
                 <wp:positionH relativeFrom="column">
-                  <wp:posOffset>4471035</wp:posOffset>
+                  <wp:posOffset>4217035</wp:posOffset>
                 </wp:positionH>
                 <wp:positionV relativeFrom="paragraph">
-                  <wp:posOffset>-203835</wp:posOffset>
+                  <wp:posOffset>-201295</wp:posOffset>
                 </wp:positionV>
-                <wp:extent cx="2007235" cy="640080"/>
+                <wp:extent cx="2261235" cy="640080"/>
                 <wp:effectExtent l="0" t="0" r="0" b="0"/>
                 <wp:wrapSquare wrapText="bothSides"/>
                 <wp:docPr id="8" name="Text Box 8"/>
@@ -45,7 +45,7 @@
                       <wps:spPr>
                         <a:xfrm>
                           <a:off x="0" y="0"/>
-                          <a:ext cx="2007235" cy="640080"/>
+                          <a:ext cx="2261235" cy="640080"/>
                         </a:xfrm>
                         <a:prstGeom prst="rect">
                           <a:avLst/>
@@ -103,7 +103,7 @@
                                 <w:sz w:val="23"/>
                                 <w:szCs w:val="23"/>
                               </w:rPr>
-                              <w:t xml:space="preserve">      </w:t>
+                              <w:t xml:space="preserve">        </w:t>
                             </w:r>
                             <w:r>
                               <w:rPr>
@@ -112,25 +112,7 @@
                                 <w:sz w:val="23"/>
                                 <w:szCs w:val="23"/>
                               </w:rPr>
-                              <w:t xml:space="preserve"> </w:t>
-                            </w:r>
-                            <w:r>
-                              <w:rPr>
-                                <w:rFonts w:ascii="Calibri Light" w:hAnsi="Calibri Light"/>
-                                <w:color w:val="17365D" w:themeColor="text2" w:themeShade="BF"/>
-                                <w:sz w:val="23"/>
-                                <w:szCs w:val="23"/>
-                              </w:rPr>
-                              <w:t xml:space="preserve">    </w:t>
-                            </w:r>
-                            <w:r>
-                              <w:rPr>
-                                <w:rFonts w:ascii="Calibri Light" w:hAnsi="Calibri Light"/>
-                                <w:color w:val="17365D" w:themeColor="text2" w:themeShade="BF"/>
-                                <w:sz w:val="23"/>
-                                <w:szCs w:val="23"/>
-                              </w:rPr>
-                              <w:t>612-708-8695</w:t>
+                              <w:t>Portfolio: Madelinefarrell.com</w:t>
                             </w:r>
                           </w:p>
                           <w:p>
@@ -151,6 +133,15 @@
                                 <w:szCs w:val="23"/>
                               </w:rPr>
                               <w:t xml:space="preserve">    </w:t>
+                            </w:r>
+                            <w:r>
+                              <w:rPr>
+                                <w:rFonts w:ascii="Calibri Light" w:hAnsi="Calibri Light"/>
+                                <w:color w:val="17365D" w:themeColor="text2" w:themeShade="BF"/>
+                                <w:sz w:val="23"/>
+                                <w:szCs w:val="23"/>
+                              </w:rPr>
+                              <w:t xml:space="preserve">        </w:t>
                             </w:r>
                             <w:r>
                               <w:rPr>
@@ -236,7 +227,7 @@
                 <v:stroke joinstyle="miter"/>
                 <v:path gradientshapeok="t" o:connecttype="rect"/>
               </v:shapetype>
-              <v:shape id="Text Box 8" o:spid="_x0000_s1026" type="#_x0000_t202" style="position:absolute;margin-left:352.05pt;margin-top:-16pt;width:158.05pt;height:50.4pt;z-index:251660288;visibility:visible;mso-wrap-style:square;mso-width-percent:0;mso-height-percent:0;mso-wrap-distance-left:9pt;mso-wrap-distance-top:0;mso-wrap-distance-right:9pt;mso-wrap-distance-bottom:0;mso-position-horizontal:absolute;mso-position-horizontal-relative:text;mso-position-vertical:absolute;mso-position-vertical-relative:text;mso-width-percent:0;mso-height-percent:0;mso-width-relative:margin;mso-height-relative:margin;v-text-anchor:top" o:gfxdata="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" filled="f" stroked="f">
+              <v:shape id="Text Box 8" o:spid="_x0000_s1026" type="#_x0000_t202" style="position:absolute;margin-left:332.05pt;margin-top:-15.8pt;width:178.05pt;height:50.4pt;z-index:251660288;visibility:visible;mso-wrap-style:square;mso-width-percent:0;mso-height-percent:0;mso-wrap-distance-left:9pt;mso-wrap-distance-top:0;mso-wrap-distance-right:9pt;mso-wrap-distance-bottom:0;mso-position-horizontal:absolute;mso-position-horizontal-relative:text;mso-position-vertical:absolute;mso-position-vertical-relative:text;mso-width-percent:0;mso-height-percent:0;mso-width-relative:margin;mso-height-relative:margin;v-text-anchor:top" o:gfxdata="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" filled="f" stroked="f">
                 <v:textbox>
                   <w:txbxContent>
                     <w:p>
@@ -265,7 +256,7 @@
                           <w:sz w:val="23"/>
                           <w:szCs w:val="23"/>
                         </w:rPr>
-                        <w:t xml:space="preserve">      </w:t>
+                        <w:t xml:space="preserve">        </w:t>
                       </w:r>
                       <w:r>
                         <w:rPr>
@@ -274,25 +265,7 @@
                           <w:sz w:val="23"/>
                           <w:szCs w:val="23"/>
                         </w:rPr>
-                        <w:t xml:space="preserve"> </w:t>
-                      </w:r>
-                      <w:r>
-                        <w:rPr>
-                          <w:rFonts w:ascii="Calibri Light" w:hAnsi="Calibri Light"/>
-                          <w:color w:val="17365D" w:themeColor="text2" w:themeShade="BF"/>
-                          <w:sz w:val="23"/>
-                          <w:szCs w:val="23"/>
-                        </w:rPr>
-                        <w:t xml:space="preserve">    </w:t>
-                      </w:r>
-                      <w:r>
-                        <w:rPr>
-                          <w:rFonts w:ascii="Calibri Light" w:hAnsi="Calibri Light"/>
-                          <w:color w:val="17365D" w:themeColor="text2" w:themeShade="BF"/>
-                          <w:sz w:val="23"/>
-                          <w:szCs w:val="23"/>
-                        </w:rPr>
-                        <w:t>612-708-8695</w:t>
+                        <w:t>Portfolio: Madelinefarrell.com</w:t>
                       </w:r>
                     </w:p>
                     <w:p>
@@ -313,6 +286,15 @@
                           <w:szCs w:val="23"/>
                         </w:rPr>
                         <w:t xml:space="preserve">    </w:t>
+                      </w:r>
+                      <w:r>
+                        <w:rPr>
+                          <w:rFonts w:ascii="Calibri Light" w:hAnsi="Calibri Light"/>
+                          <w:color w:val="17365D" w:themeColor="text2" w:themeShade="BF"/>
+                          <w:sz w:val="23"/>
+                          <w:szCs w:val="23"/>
+                        </w:rPr>
+                        <w:t xml:space="preserve">        </w:t>
                       </w:r>
                       <w:r>
                         <w:rPr>
@@ -1040,7 +1022,15 @@
           <w:sz w:val="22"/>
           <w:szCs w:val="22"/>
         </w:rPr>
-        <w:t xml:space="preserve"> customer acquisitions and maximize outreach.</w:t>
+        <w:t xml:space="preserve"> customer acq</w:t>
+      </w:r>
+      <w:r>
+        <w:rPr>
+          <w:rFonts w:ascii="Calibri Light" w:hAnsi="Calibri Light"/>
+          <w:sz w:val="22"/>
+          <w:szCs w:val="22"/>
+        </w:rPr>
+        <w:t>uisitions and maximize outreach</w:t>
       </w:r>
     </w:p>
     <w:p>
@@ -1062,7 +1052,15 @@
           <w:sz w:val="22"/>
           <w:szCs w:val="22"/>
         </w:rPr>
-        <w:t>Developed comprehensive brochures allowing customers to acquire detailed information on the support services offered.</w:t>
+        <w:t xml:space="preserve">Developed comprehensive brochures allowing customers to acquire detailed information </w:t>
+      </w:r>
+      <w:r>
+        <w:rPr>
+          <w:rFonts w:ascii="Calibri Light" w:hAnsi="Calibri Light"/>
+          <w:sz w:val="22"/>
+          <w:szCs w:val="22"/>
+        </w:rPr>
+        <w:t>on the support services offered</w:t>
       </w:r>
     </w:p>
     <w:p>
@@ -1245,7 +1243,7 @@
           <w:sz w:val="22"/>
           <w:szCs w:val="22"/>
         </w:rPr>
-        <w:t xml:space="preserve"> &amp; promotions.</w:t>
+        <w:t xml:space="preserve"> &amp; promotions</w:t>
       </w:r>
     </w:p>
     <w:p>
@@ -1267,7 +1265,15 @@
           <w:sz w:val="22"/>
           <w:szCs w:val="22"/>
         </w:rPr>
-        <w:t>Drafted and composed email campaigns to capture new clients by increasing outreach, this increasing sales.</w:t>
+        <w:t xml:space="preserve">Drafted and composed email campaigns to capture new clients by increasing </w:t>
+      </w:r>
+      <w:r>
+        <w:rPr>
+          <w:rFonts w:ascii="Calibri Light" w:hAnsi="Calibri Light"/>
+          <w:sz w:val="22"/>
+          <w:szCs w:val="22"/>
+        </w:rPr>
+        <w:t>outreach, this increasing sales</w:t>
       </w:r>
     </w:p>
     <w:p>
@@ -1289,7 +1295,15 @@
           <w:sz w:val="22"/>
           <w:szCs w:val="22"/>
         </w:rPr>
-        <w:t>Designed outfits for clients by interfacing personal fashion, style, fit, budget, and color harmony.</w:t>
+        <w:t>Designed outfits for clients by interfacing personal fashion, style,</w:t>
+      </w:r>
+      <w:r>
+        <w:rPr>
+          <w:rFonts w:ascii="Calibri Light" w:hAnsi="Calibri Light"/>
+          <w:sz w:val="22"/>
+          <w:szCs w:val="22"/>
+        </w:rPr>
+        <w:t xml:space="preserve"> fit, budget, and color harmony</w:t>
       </w:r>
     </w:p>
     <w:p>
@@ -1311,7 +1325,15 @@
           <w:sz w:val="22"/>
           <w:szCs w:val="22"/>
         </w:rPr>
-        <w:t>Drafted and organized looks-books containing all combinations of potential outfits in the client’s wardrobe to optimize time taken per outfit decision.</w:t>
+        <w:t>Drafted and organized looks-books containing all combinations of potential outfits in the client’s wardrobe to optimize</w:t>
+      </w:r>
+      <w:r>
+        <w:rPr>
+          <w:rFonts w:ascii="Calibri Light" w:hAnsi="Calibri Light"/>
+          <w:sz w:val="22"/>
+          <w:szCs w:val="22"/>
+        </w:rPr>
+        <w:t xml:space="preserve"> time taken per outfit decision</w:t>
       </w:r>
     </w:p>
     <w:p>
@@ -1474,7 +1496,15 @@
           <w:sz w:val="22"/>
           <w:szCs w:val="22"/>
         </w:rPr>
-        <w:t>lients to gain information on the services that are provided.</w:t>
+        <w:t>lients to gain information on</w:t>
+      </w:r>
+      <w:r>
+        <w:rPr>
+          <w:rFonts w:ascii="Calibri Light" w:hAnsi="Calibri Light"/>
+          <w:sz w:val="22"/>
+          <w:szCs w:val="22"/>
+        </w:rPr>
+        <w:t xml:space="preserve"> available services</w:t>
       </w:r>
     </w:p>
     <w:p>
@@ -1496,7 +1526,15 @@
           <w:sz w:val="22"/>
           <w:szCs w:val="22"/>
         </w:rPr>
-        <w:t>Designed the website to captivate clients using a colorful and modern composition to create an appealing and welcoming feel.</w:t>
+        <w:t xml:space="preserve">Designed the website to captivate clients using a colorful and modern composition to create </w:t>
+      </w:r>
+      <w:r>
+        <w:rPr>
+          <w:rFonts w:ascii="Calibri Light" w:hAnsi="Calibri Light"/>
+          <w:sz w:val="22"/>
+          <w:szCs w:val="22"/>
+        </w:rPr>
+        <w:t>an appealing and welcoming feel</w:t>
       </w:r>
     </w:p>
     <w:p>
@@ -1677,8 +1715,6 @@
         </w:rPr>
         <w:tab/>
       </w:r>
-      <w:bookmarkStart w:id="0" w:name="_GoBack"/>
-      <w:bookmarkEnd w:id="0"/>
       <w:r>
         <w:rPr>
           <w:rFonts w:ascii="Calibri" w:eastAsia="PMingLiU" w:hAnsi="Calibri" w:cs="PMingLiU"/>
@@ -1704,17 +1740,6 @@
           <w:szCs w:val="10"/>
         </w:rPr>
       </w:pPr>
-      <w:r>
-        <w:rPr>
-          <w:rFonts w:ascii="Calibri" w:hAnsi="Calibri"/>
-          <w:color w:val="17365D" w:themeColor="text2" w:themeShade="BF"/>
-          <w:w w:val="117"/>
-          <w:position w:val="-1"/>
-          <w:sz w:val="10"/>
-          <w:szCs w:val="10"/>
-        </w:rPr>
-        <w:t>__</w:t>
-      </w:r>
     </w:p>
     <w:p>
       <w:pPr>
@@ -1834,7 +1859,7 @@
           <w:szCs w:val="22"/>
           <w:shd w:val="clear" w:color="auto" w:fill="FFFFFF"/>
         </w:rPr>
-        <w:t xml:space="preserve">Gather is </w:t>
+        <w:t>Gathe</w:t>
       </w:r>
       <w:r>
         <w:rPr>
@@ -1844,47 +1869,7 @@
           <w:szCs w:val="22"/>
           <w:shd w:val="clear" w:color="auto" w:fill="FFFFFF"/>
         </w:rPr>
-        <w:t>a mobile</w:t>
-      </w:r>
-      <w:r>
-        <w:rPr>
-          <w:rFonts w:ascii="Calibri Light" w:hAnsi="Calibri Light"/>
-          <w:color w:val="000000" w:themeColor="text1"/>
-          <w:sz w:val="22"/>
-          <w:szCs w:val="22"/>
-          <w:shd w:val="clear" w:color="auto" w:fill="FFFFFF"/>
-        </w:rPr>
-        <w:t xml:space="preserve"> app that provides an effortless and straightforward system that allows you to </w:t>
-      </w:r>
-      <w:r>
-        <w:rPr>
-          <w:rFonts w:ascii="Calibri Light" w:hAnsi="Calibri Light"/>
-          <w:color w:val="000000" w:themeColor="text1"/>
-          <w:sz w:val="22"/>
-          <w:szCs w:val="22"/>
-          <w:shd w:val="clear" w:color="auto" w:fill="FFFFFF"/>
-        </w:rPr>
-        <w:t>track</w:t>
-      </w:r>
-      <w:r>
-        <w:rPr>
-          <w:rFonts w:ascii="Calibri Light" w:hAnsi="Calibri Light"/>
-          <w:color w:val="000000" w:themeColor="text1"/>
-          <w:sz w:val="22"/>
-          <w:szCs w:val="22"/>
-          <w:shd w:val="clear" w:color="auto" w:fill="FFFFFF"/>
-        </w:rPr>
-        <w:t xml:space="preserve"> the current location and estimated time of arrival of the attendees</w:t>
-      </w:r>
-      <w:r>
-        <w:rPr>
-          <w:rFonts w:ascii="Calibri Light" w:hAnsi="Calibri Light"/>
-          <w:color w:val="000000" w:themeColor="text1"/>
-          <w:sz w:val="22"/>
-          <w:szCs w:val="22"/>
-          <w:shd w:val="clear" w:color="auto" w:fill="FFFFFF"/>
-        </w:rPr>
-        <w:t xml:space="preserve"> to a scheduled event.</w:t>
+        <w:t>r: a mobile application which provides an intuitive and holistic picture of event attendees’ ETA and location</w:t>
       </w:r>
     </w:p>
     <w:p>
@@ -1953,7 +1938,16 @@
           <w:sz w:val="22"/>
           <w:szCs w:val="22"/>
         </w:rPr>
-        <w:t>clearly understand the content of the app.</w:t>
+        <w:t>clearly un</w:t>
+      </w:r>
+      <w:r>
+        <w:rPr>
+          <w:rFonts w:ascii="Calibri Light" w:hAnsi="Calibri Light"/>
+          <w:w w:val="109"/>
+          <w:sz w:val="22"/>
+          <w:szCs w:val="22"/>
+        </w:rPr>
+        <w:t>derstand the content of the app</w:t>
       </w:r>
     </w:p>
     <w:p>
@@ -2024,15 +2018,6 @@
         </w:rPr>
         <w:t>s and needs</w:t>
       </w:r>
-      <w:r>
-        <w:rPr>
-          <w:rFonts w:ascii="Calibri Light" w:hAnsi="Calibri Light"/>
-          <w:w w:val="109"/>
-          <w:sz w:val="22"/>
-          <w:szCs w:val="22"/>
-        </w:rPr>
-        <w:t>.</w:t>
-      </w:r>
     </w:p>
     <w:p>
       <w:pPr>
@@ -2188,61 +2173,34 @@
           <w:sz w:val="22"/>
           <w:szCs w:val="22"/>
         </w:rPr>
-        <w:t>Espressofy is an app that allows users to start t</w:t>
-      </w:r>
-      <w:r>
-        <w:rPr>
-          <w:rFonts w:ascii="Calibri Light" w:hAnsi="Calibri Light"/>
-          <w:w w:val="109"/>
-          <w:sz w:val="22"/>
-          <w:szCs w:val="22"/>
-        </w:rPr>
-        <w:t>heir espresso machine through a</w:t>
-      </w:r>
-      <w:r>
-        <w:rPr>
-          <w:rFonts w:ascii="Calibri Light" w:hAnsi="Calibri Light"/>
-          <w:w w:val="109"/>
-          <w:sz w:val="22"/>
-          <w:szCs w:val="22"/>
-        </w:rPr>
-        <w:t xml:space="preserve"> </w:t>
-      </w:r>
-      <w:r>
-        <w:rPr>
-          <w:rFonts w:ascii="Calibri Light" w:hAnsi="Calibri Light"/>
-          <w:w w:val="109"/>
-          <w:sz w:val="22"/>
-          <w:szCs w:val="22"/>
-        </w:rPr>
-        <w:t>mobile app and</w:t>
-      </w:r>
-      <w:r>
-        <w:rPr>
-          <w:rFonts w:ascii="Calibri Light" w:hAnsi="Calibri Light"/>
-          <w:w w:val="109"/>
-          <w:sz w:val="22"/>
-          <w:szCs w:val="22"/>
-        </w:rPr>
-        <w:t xml:space="preserve"> alerts </w:t>
-      </w:r>
-      <w:r>
-        <w:rPr>
-          <w:rFonts w:ascii="Calibri Light" w:hAnsi="Calibri Light"/>
-          <w:w w:val="109"/>
-          <w:sz w:val="22"/>
-          <w:szCs w:val="22"/>
-        </w:rPr>
-        <w:t>them when it’s ready</w:t>
-      </w:r>
-      <w:r>
-        <w:rPr>
-          <w:rFonts w:ascii="Calibri Light" w:hAnsi="Calibri Light"/>
-          <w:w w:val="109"/>
-          <w:sz w:val="22"/>
-          <w:szCs w:val="22"/>
-        </w:rPr>
-        <w:t>.</w:t>
+        <w:t>Espressofy</w:t>
+      </w:r>
+      <w:r>
+        <w:rPr>
+          <w:rFonts w:ascii="Calibri Light" w:hAnsi="Calibri Light"/>
+          <w:w w:val="109"/>
+          <w:sz w:val="22"/>
+          <w:szCs w:val="22"/>
+        </w:rPr>
+        <w:t>: a mobile</w:t>
+      </w:r>
+      <w:r>
+        <w:rPr>
+          <w:rFonts w:ascii="Calibri Light" w:hAnsi="Calibri Light"/>
+          <w:w w:val="109"/>
+          <w:sz w:val="22"/>
+          <w:szCs w:val="22"/>
+        </w:rPr>
+        <w:t xml:space="preserve"> app</w:t>
+      </w:r>
+      <w:r>
+        <w:rPr>
+          <w:rFonts w:ascii="Calibri Light" w:hAnsi="Calibri Light"/>
+          <w:w w:val="109"/>
+          <w:sz w:val="22"/>
+          <w:szCs w:val="22"/>
+        </w:rPr>
+        <w:t xml:space="preserve"> which gives users wireless control of their espresso machine</w:t>
       </w:r>
     </w:p>
     <w:p>
@@ -2338,7 +2296,7 @@
           <w:sz w:val="22"/>
           <w:szCs w:val="22"/>
         </w:rPr>
-        <w:t>simple tasks, with a fun and creative design.</w:t>
+        <w:t>simple tasks, with a fun and creative design</w:t>
       </w:r>
     </w:p>
     <w:p>
@@ -2570,16 +2528,7 @@
           <w:sz w:val="22"/>
           <w:szCs w:val="22"/>
         </w:rPr>
-        <w:t xml:space="preserve">ractices and experience working </w:t>
-      </w:r>
-      <w:r>
-        <w:rPr>
-          <w:rFonts w:ascii="Calibri Light" w:hAnsi="Calibri Light"/>
-          <w:w w:val="109"/>
-          <w:sz w:val="22"/>
-          <w:szCs w:val="22"/>
-        </w:rPr>
-        <w:t>with popular software used in UX.</w:t>
+        <w:t>ractices and experience working with popular software used in UX</w:t>
       </w:r>
     </w:p>
     <w:p>
@@ -2700,7 +2649,7 @@
           <w:sz w:val="22"/>
           <w:szCs w:val="22"/>
         </w:rPr>
-        <w:t>implementing community outreach projects.</w:t>
+        <w:t>implementing community outreach projects</w:t>
       </w:r>
     </w:p>
     <w:p>
@@ -2801,7 +2750,7 @@
           <w:sz w:val="22"/>
           <w:szCs w:val="22"/>
         </w:rPr>
-        <w:t xml:space="preserve"> explore the field of finance and investments.</w:t>
+        <w:t xml:space="preserve"> explore the field of finance and investments</w:t>
       </w:r>
     </w:p>
     <w:p>
@@ -3114,6 +3063,8 @@
           <w:szCs w:val="22"/>
         </w:rPr>
       </w:pPr>
+      <w:bookmarkStart w:id="0" w:name="_GoBack"/>
+      <w:bookmarkEnd w:id="0"/>
     </w:p>
     <w:sectPr>
       <w:pgSz w:w="12240" w:h="15840"/>
@@ -6585,7 +6536,7 @@
 </file>
 
 <file path=customXml/itemProps1.xml><?xml version="1.0" encoding="utf-8"?>
-<ds:datastoreItem xmlns:ds="http://schemas.openxmlformats.org/officeDocument/2006/customXml" ds:itemID="{81147191-670A-3847-BB4D-4FCFC7380D47}">
+<ds:datastoreItem xmlns:ds="http://schemas.openxmlformats.org/officeDocument/2006/customXml" ds:itemID="{B0E9E3F1-5D57-3147-84A3-D1D2CC9EE4E1}">
   <ds:schemaRefs>
     <ds:schemaRef ds:uri="http://schemas.openxmlformats.org/officeDocument/2006/bibliography"/>
   </ds:schemaRefs>

</xml_diff>